<commit_message>
PBIX FILE: LOADING DATASOURCE
</commit_message>
<xml_diff>
--- a/Sem5/Tarea_Sem_5/Jorge_Cardenas_Tarea5.docx
+++ b/Sem5/Tarea_Sem_5/Jorge_Cardenas_Tarea5.docx
@@ -421,7 +421,7 @@
                                 <w:sz w:val="28"/>
                                 <w:szCs w:val="28"/>
                               </w:rPr>
-                              <w:t>4</w:t>
+                              <w:t>5</w:t>
                             </w:r>
                           </w:p>
                           <w:p>
@@ -510,6 +510,24 @@
                                 <w:sz w:val="28"/>
                                 <w:szCs w:val="28"/>
                               </w:rPr>
+                              <w:t>01</w:t>
+                            </w:r>
+                            <w:r>
+                              <w:rPr>
+                                <w:rFonts w:ascii="DIN Next LT Pro" w:hAnsi="DIN Next LT Pro"/>
+                                <w:color w:val="FFFFFF" w:themeColor="background1"/>
+                                <w:sz w:val="28"/>
+                                <w:szCs w:val="28"/>
+                              </w:rPr>
+                              <w:t>-0</w:t>
+                            </w:r>
+                            <w:r>
+                              <w:rPr>
+                                <w:rFonts w:ascii="DIN Next LT Pro" w:hAnsi="DIN Next LT Pro"/>
+                                <w:color w:val="FFFFFF" w:themeColor="background1"/>
+                                <w:sz w:val="28"/>
+                                <w:szCs w:val="28"/>
+                              </w:rPr>
                               <w:t>2</w:t>
                             </w:r>
                             <w:r>
@@ -519,16 +537,7 @@
                                 <w:sz w:val="28"/>
                                 <w:szCs w:val="28"/>
                               </w:rPr>
-                              <w:t>6</w:t>
-                            </w:r>
-                            <w:r>
-                              <w:rPr>
-                                <w:rFonts w:ascii="DIN Next LT Pro" w:hAnsi="DIN Next LT Pro"/>
-                                <w:color w:val="FFFFFF" w:themeColor="background1"/>
-                                <w:sz w:val="28"/>
-                                <w:szCs w:val="28"/>
-                              </w:rPr>
-                              <w:t>-01-2026</w:t>
+                              <w:t>-2026</w:t>
                             </w:r>
                           </w:p>
                           <w:p>
@@ -572,7 +581,11 @@
           </mc:Choice>
           <mc:Fallback>
             <w:pict>
-              <v:shape w14:anchorId="3460F014" id="Cuadro de texto 31" o:spid="_x0000_s1027" type="#_x0000_t202" alt="&quot;&quot;" style="position:absolute;left:0;text-align:left;margin-left:-10.55pt;margin-top:16.55pt;width:193.5pt;height:165.5pt;z-index:251660288;visibility:visible;mso-wrap-style:square;mso-width-percent:0;mso-height-percent:0;mso-wrap-distance-left:9pt;mso-wrap-distance-top:0;mso-wrap-distance-right:9pt;mso-wrap-distance-bottom:0;mso-position-horizontal:absolute;mso-position-horizontal-relative:text;mso-position-vertical:absolute;mso-position-vertical-relative:text;mso-width-percent:0;mso-height-percent:0;mso-width-relative:margin;mso-height-relative:margin;v-text-anchor:top" o:gfxdata="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" filled="f" stroked="f" strokeweight=".5pt">
+              <v:shapetype w14:anchorId="3460F014" id="_x0000_t202" coordsize="21600,21600" o:spt="202" path="m,l,21600r21600,l21600,xe">
+                <v:stroke joinstyle="miter"/>
+                <v:path gradientshapeok="t" o:connecttype="rect"/>
+              </v:shapetype>
+              <v:shape id="Cuadro de texto 31" o:spid="_x0000_s1027" type="#_x0000_t202" alt="&quot;&quot;" style="position:absolute;left:0;text-align:left;margin-left:-10.55pt;margin-top:16.55pt;width:193.5pt;height:165.5pt;z-index:251660288;visibility:visible;mso-wrap-style:square;mso-width-percent:0;mso-height-percent:0;mso-wrap-distance-left:9pt;mso-wrap-distance-top:0;mso-wrap-distance-right:9pt;mso-wrap-distance-bottom:0;mso-position-horizontal:absolute;mso-position-horizontal-relative:text;mso-position-vertical:absolute;mso-position-vertical-relative:text;mso-width-percent:0;mso-height-percent:0;mso-width-relative:margin;mso-height-relative:margin;v-text-anchor:top" o:gfxdata="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" filled="f" stroked="f" strokeweight=".5pt">
                 <v:textbox>
                   <w:txbxContent>
                     <w:p>
@@ -651,7 +664,7 @@
                           <w:sz w:val="28"/>
                           <w:szCs w:val="28"/>
                         </w:rPr>
-                        <w:t>4</w:t>
+                        <w:t>5</w:t>
                       </w:r>
                     </w:p>
                     <w:p>
@@ -740,6 +753,24 @@
                           <w:sz w:val="28"/>
                           <w:szCs w:val="28"/>
                         </w:rPr>
+                        <w:t>01</w:t>
+                      </w:r>
+                      <w:r>
+                        <w:rPr>
+                          <w:rFonts w:ascii="DIN Next LT Pro" w:hAnsi="DIN Next LT Pro"/>
+                          <w:color w:val="FFFFFF" w:themeColor="background1"/>
+                          <w:sz w:val="28"/>
+                          <w:szCs w:val="28"/>
+                        </w:rPr>
+                        <w:t>-0</w:t>
+                      </w:r>
+                      <w:r>
+                        <w:rPr>
+                          <w:rFonts w:ascii="DIN Next LT Pro" w:hAnsi="DIN Next LT Pro"/>
+                          <w:color w:val="FFFFFF" w:themeColor="background1"/>
+                          <w:sz w:val="28"/>
+                          <w:szCs w:val="28"/>
+                        </w:rPr>
                         <w:t>2</w:t>
                       </w:r>
                       <w:r>
@@ -749,16 +780,7 @@
                           <w:sz w:val="28"/>
                           <w:szCs w:val="28"/>
                         </w:rPr>
-                        <w:t>6</w:t>
-                      </w:r>
-                      <w:r>
-                        <w:rPr>
-                          <w:rFonts w:ascii="DIN Next LT Pro" w:hAnsi="DIN Next LT Pro"/>
-                          <w:color w:val="FFFFFF" w:themeColor="background1"/>
-                          <w:sz w:val="28"/>
-                          <w:szCs w:val="28"/>
-                        </w:rPr>
-                        <w:t>-01-2026</w:t>
+                        <w:t>-2026</w:t>
                       </w:r>
                     </w:p>
                     <w:p>
@@ -13300,21 +13322,8 @@
       <w:r>
         <w:t>Un sistema SCADA (</w:t>
       </w:r>
-      <w:proofErr w:type="spellStart"/>
-      <w:r>
-        <w:t>Supervisory</w:t>
-      </w:r>
-      <w:proofErr w:type="spellEnd"/>
-      <w:r>
-        <w:t xml:space="preserve"> Control And Data </w:t>
-      </w:r>
-      <w:proofErr w:type="spellStart"/>
-      <w:r>
-        <w:t>Acquisition</w:t>
-      </w:r>
-      <w:proofErr w:type="spellEnd"/>
-      <w:r>
-        <w:t>) para el agua es una tecnología que permite la supervisión, control y automatización remota de infraestructuras hídricas como plantas de tratamiento (PTAP/PTAR), estaciones de bombeo, depósitos y redes de distribución, optimizando la gestión, detectando fugas, controlando la calidad del agua (pH, turbidez) y mejorando la eficiencia operativa mediante la recolección de datos en tiempo real, reduciendo costos y mejorando la respuesta a incidentes</w:t>
+      <w:r>
+        <w:t>Supervisory Control And Data Acquisition) para el agua es una tecnología que permite la supervisión, control y automatización remota de infraestructuras hídricas como plantas de tratamiento (PTAP/PTAR), estaciones de bombeo, depósitos y redes de distribución, optimizando la gestión, detectando fugas, controlando la calidad del agua (pH, turbidez) y mejorando la eficiencia operativa mediante la recolección de datos en tiempo real, reduciendo costos y mejorando la respuesta a incidentes</w:t>
       </w:r>
       <w:r>
         <w:t>.</w:t>
@@ -13364,13 +13373,8 @@
       <w:r>
         <w:t xml:space="preserve"> Los Silos de Datos o de Información son colecciones de datos aisladas no integradas con otros departamentos organizacionales, los cuales, </w:t>
       </w:r>
-      <w:proofErr w:type="spellStart"/>
-      <w:r>
-        <w:t>pr</w:t>
-      </w:r>
-      <w:proofErr w:type="spellEnd"/>
-      <w:r>
-        <w:t xml:space="preserve"> ello, pierden su capacidad de aportar a la toma de decisiones organizacional. </w:t>
+      <w:r>
+        <w:t xml:space="preserve">pr ello, pierden su capacidad de aportar a la toma de decisiones organizacional. </w:t>
       </w:r>
     </w:p>
   </w:footnote>

</xml_diff>